<commit_message>
Added programming assignment for module 09 in biostats-2
</commit_message>
<xml_diff>
--- a/biostats-2/module08/simon-5502-08-survival-analysis.docx
+++ b/biostats-2/module08/simon-5502-08-survival-analysis.docx
@@ -27,7 +27,7 @@
           <w:sz w:val="24"/>
           <w:szCs w:val="24"/>
         </w:rPr>
-        <w:t>7</w:t>
+        <w:t>8</w:t>
       </w:r>
     </w:p>
     <w:p>
@@ -160,7 +160,27 @@
           <w:sz w:val="24"/>
           <w:szCs w:val="24"/>
         </w:rPr>
-        <w:t>Open the SPSS file heroin.sav and display the first ten rows of data.</w:t>
+        <w:t xml:space="preserve">Open the SPSS file </w:t>
+      </w:r>
+      <w:proofErr w:type="spellStart"/>
+      <w:r>
+        <w:rPr>
+          <w:rFonts w:ascii="Times New Roman" w:hAnsi="Times New Roman" w:cs="Times New Roman"/>
+          <w:color w:val="C00000"/>
+          <w:sz w:val="24"/>
+          <w:szCs w:val="24"/>
+        </w:rPr>
+        <w:t>heroin.sav</w:t>
+      </w:r>
+      <w:proofErr w:type="spellEnd"/>
+      <w:r>
+        <w:rPr>
+          <w:rFonts w:ascii="Times New Roman" w:hAnsi="Times New Roman" w:cs="Times New Roman"/>
+          <w:color w:val="C00000"/>
+          <w:sz w:val="24"/>
+          <w:szCs w:val="24"/>
+        </w:rPr>
+        <w:t xml:space="preserve"> and display the first ten rows of data.</w:t>
       </w:r>
     </w:p>
     <w:p>

</xml_diff>